<commit_message>
changing bugreport files to PDF
</commit_message>
<xml_diff>
--- a/BugReports/Bug1SystemTest.docx
+++ b/BugReports/Bug1SystemTest.docx
@@ -342,7 +342,15 @@
         <w:pStyle w:val="ListBullet"/>
       </w:pPr>
       <w:r>
-        <w:t>Increment date 3 days to trigger a 1 day overdue fee</w:t>
+        <w:t xml:space="preserve">Increment date 3 days to trigger a </w:t>
+      </w:r>
+      <w:proofErr w:type="gramStart"/>
+      <w:r>
+        <w:t>1 day</w:t>
+      </w:r>
+      <w:proofErr w:type="gramEnd"/>
+      <w:r>
+        <w:t xml:space="preserve"> overdue fee</w:t>
       </w:r>
     </w:p>
     <w:p>
@@ -436,9 +444,12 @@
         <w:pStyle w:val="Heading3"/>
       </w:pPr>
       <w:r>
-        <w:t>Testing Requirements</w:t>
+        <w:t xml:space="preserve">Testing </w:t>
       </w:r>
       <w:bookmarkEnd w:id="6"/>
+      <w:r>
+        <w:t>Objective</w:t>
+      </w:r>
     </w:p>
     <w:p>
       <w:r>
@@ -450,10 +461,16 @@
         <w:pStyle w:val="ListBullet"/>
       </w:pPr>
       <w:r>
-        <w:t>A member with a loan which is 1 day overdue should have a fine of $</w:t>
-      </w:r>
-      <w:r>
-        <w:t>1</w:t>
+        <w:t>A member with a</w:t>
+      </w:r>
+      <w:r>
+        <w:t>n overdue</w:t>
+      </w:r>
+      <w:r>
+        <w:t xml:space="preserve"> </w:t>
+      </w:r>
+      <w:r>
+        <w:t>item should have a fine of $1 per day late, per item</w:t>
       </w:r>
       <w:r>
         <w:t>.</w:t>
@@ -531,7 +548,16 @@
         <w:t>eturn item</w:t>
       </w:r>
       <w:r>
-        <w:t xml:space="preserve"> – damaged ‘N’</w:t>
+        <w:t xml:space="preserve"> – </w:t>
+      </w:r>
+      <w:r>
+        <w:t>(</w:t>
+      </w:r>
+      <w:r>
+        <w:t>damaged ‘N’</w:t>
+      </w:r>
+      <w:r>
+        <w:t>)</w:t>
       </w:r>
       <w:r>
         <w:t xml:space="preserve">. </w:t>
@@ -676,8 +702,34 @@
             <w:pPr>
               <w:pStyle w:val="ListBullet"/>
             </w:pPr>
+            <w:proofErr w:type="spellStart"/>
             <w:r>
-              <w:t>PatronId: 1;</w:t>
+              <w:t>PatronId</w:t>
+            </w:r>
+            <w:proofErr w:type="spellEnd"/>
+            <w:r>
+              <w:t xml:space="preserve">: </w:t>
+            </w:r>
+            <w:proofErr w:type="gramStart"/>
+            <w:r>
+              <w:t>1;</w:t>
+            </w:r>
+            <w:proofErr w:type="gramEnd"/>
+          </w:p>
+          <w:p>
+            <w:pPr>
+              <w:pStyle w:val="ListBullet"/>
+            </w:pPr>
+            <w:r>
+              <w:t xml:space="preserve">First Name: </w:t>
+            </w:r>
+            <w:proofErr w:type="gramStart"/>
+            <w:r>
+              <w:t>John;</w:t>
+            </w:r>
+            <w:proofErr w:type="gramEnd"/>
+            <w:r>
+              <w:t xml:space="preserve"> </w:t>
             </w:r>
           </w:p>
           <w:p>
@@ -685,7 +737,15 @@
               <w:pStyle w:val="ListBullet"/>
             </w:pPr>
             <w:r>
-              <w:t xml:space="preserve">First Name: John; </w:t>
+              <w:t xml:space="preserve">Last Name: </w:t>
+            </w:r>
+            <w:proofErr w:type="gramStart"/>
+            <w:r>
+              <w:t>Smith;</w:t>
+            </w:r>
+            <w:proofErr w:type="gramEnd"/>
+            <w:r>
+              <w:t xml:space="preserve"> </w:t>
             </w:r>
           </w:p>
           <w:p>
@@ -693,15 +753,15 @@
               <w:pStyle w:val="ListBullet"/>
             </w:pPr>
             <w:r>
-              <w:t xml:space="preserve">Last Name: Smith; </w:t>
+              <w:t xml:space="preserve">Email: </w:t>
             </w:r>
-          </w:p>
-          <w:p>
-            <w:pPr>
-              <w:pStyle w:val="ListBullet"/>
-            </w:pPr>
+            <w:proofErr w:type="gramStart"/>
             <w:r>
-              <w:t xml:space="preserve">Email: dotcom; </w:t>
+              <w:t>dotcom;</w:t>
+            </w:r>
+            <w:proofErr w:type="gramEnd"/>
+            <w:r>
+              <w:t xml:space="preserve"> </w:t>
             </w:r>
           </w:p>
           <w:p>
@@ -716,8 +776,13 @@
             <w:pPr>
               <w:pStyle w:val="ListBullet"/>
             </w:pPr>
+            <w:proofErr w:type="spellStart"/>
             <w:r>
-              <w:t>FinesOwed: ( 1 DAY FINE )</w:t>
+              <w:t>FinesOwed</w:t>
+            </w:r>
+            <w:proofErr w:type="spellEnd"/>
+            <w:r>
+              <w:t>: ( 1 DAY FINE )</w:t>
             </w:r>
           </w:p>
         </w:tc>
@@ -955,7 +1020,7 @@
                 <v:shape id="_x0000_i1025" type="#_x0000_t75" style="width:224.25pt;height:57pt" o:ole="">
                   <v:imagedata r:id="rId9" o:title=""/>
                 </v:shape>
-                <o:OLEObject Type="Embed" ProgID="PBrush" ShapeID="_x0000_i1025" DrawAspect="Content" ObjectID="_1727469778" r:id="rId10"/>
+                <o:OLEObject Type="Embed" ProgID="PBrush" ShapeID="_x0000_i1025" DrawAspect="Content" ObjectID="_1727527177" r:id="rId10"/>
               </w:object>
             </w:r>
           </w:p>
@@ -1032,7 +1097,7 @@
                 <v:shape id="_x0000_i1026" type="#_x0000_t75" style="width:224.25pt;height:84.75pt" o:ole="">
                   <v:imagedata r:id="rId11" o:title=""/>
                 </v:shape>
-                <o:OLEObject Type="Embed" ProgID="PBrush" ShapeID="_x0000_i1026" DrawAspect="Content" ObjectID="_1727469779" r:id="rId12"/>
+                <o:OLEObject Type="Embed" ProgID="PBrush" ShapeID="_x0000_i1026" DrawAspect="Content" ObjectID="_1727527178" r:id="rId12"/>
               </w:object>
             </w:r>
           </w:p>
@@ -1512,7 +1577,15 @@
         </w:drawing>
       </w:r>
     </w:p>
-    <w:p/>
+    <w:p>
+      <w:pPr>
+        <w:rPr>
+          <w:b/>
+          <w:i/>
+          <w:sz w:val="22"/>
+        </w:rPr>
+      </w:pPr>
+    </w:p>
     <w:p>
       <w:pPr>
         <w:pStyle w:val="Heading3"/>
@@ -1795,7 +1868,7 @@
         <w:noProof/>
         <w:sz w:val="16"/>
       </w:rPr>
-      <w:t>10/16/2022</w:t>
+      <w:t>10/17/2022</w:t>
     </w:r>
     <w:r>
       <w:rPr>
@@ -2033,7 +2106,7 @@
         <w:noProof/>
         <w:sz w:val="16"/>
       </w:rPr>
-      <w:t>10/16/2022</w:t>
+      <w:t>10/17/2022</w:t>
     </w:r>
     <w:r>
       <w:rPr>
@@ -2115,13 +2188,23 @@
       </w:rPr>
       <w:t xml:space="preserve">1.0 </w:t>
     </w:r>
+    <w:proofErr w:type="spellStart"/>
     <w:r>
       <w:rPr>
         <w:b/>
         <w:bCs/>
         <w:sz w:val="16"/>
       </w:rPr>
-      <w:t>PayFine bug 1</w:t>
+      <w:t>PayFine</w:t>
+    </w:r>
+    <w:proofErr w:type="spellEnd"/>
+    <w:r>
+      <w:rPr>
+        <w:b/>
+        <w:bCs/>
+        <w:sz w:val="16"/>
+      </w:rPr>
+      <w:t xml:space="preserve"> bug 1</w:t>
     </w:r>
   </w:p>
   <w:p>
@@ -2183,6 +2266,7 @@
       </w:rPr>
       <w:t xml:space="preserve"> </w:t>
     </w:r>
+    <w:proofErr w:type="spellStart"/>
     <w:r>
       <w:rPr>
         <w:b/>
@@ -2191,6 +2275,7 @@
       </w:rPr>
       <w:t>PayFine</w:t>
     </w:r>
+    <w:proofErr w:type="spellEnd"/>
     <w:r>
       <w:rPr>
         <w:b/>
@@ -5498,6 +5583,7 @@
   <w:style w:type="paragraph" w:default="1" w:styleId="Normal">
     <w:name w:val="Normal"/>
     <w:qFormat/>
+    <w:rsid w:val="00C95EB1"/>
     <w:pPr>
       <w:spacing w:before="120"/>
     </w:pPr>

</xml_diff>